<commit_message>
updating script for the blog
Added some explanations of examples I am making about concepts I have learned through out the project
</commit_message>
<xml_diff>
--- a/blog/blog script.docx
+++ b/blog/blog script.docx
@@ -16,7 +16,15 @@
           <w:szCs w:val="32"/>
           <w:u w:val="single"/>
         </w:rPr>
-        <w:t>Creating structures with ammo.js and three.js project blog</w:t>
+        <w:t>S</w:t>
+      </w:r>
+      <w:r>
+        <w:rPr>
+          <w:sz w:val="32"/>
+          <w:szCs w:val="32"/>
+          <w:u w:val="single"/>
+        </w:rPr>
+        <w:t>tructures with ammo.js and three.js project blog</w:t>
       </w:r>
     </w:p>
     <w:p>
@@ -59,7 +67,35 @@
           <w:sz w:val="28"/>
           <w:szCs w:val="28"/>
         </w:rPr>
-        <w:t xml:space="preserve"> challenging you to go out of your comfort zone in learning technology. For this module I was assigned the Structures project as a part of the topic choice of robotics and manufacturing topic I have an interest in. The project objective is defined below:</w:t>
+        <w:t xml:space="preserve"> challenging you to go out of your comfort zone in learning </w:t>
+      </w:r>
+      <w:r>
+        <w:rPr>
+          <w:sz w:val="28"/>
+          <w:szCs w:val="28"/>
+        </w:rPr>
+        <w:t xml:space="preserve">new </w:t>
+      </w:r>
+      <w:r>
+        <w:rPr>
+          <w:sz w:val="28"/>
+          <w:szCs w:val="28"/>
+        </w:rPr>
+        <w:t>technolog</w:t>
+      </w:r>
+      <w:r>
+        <w:rPr>
+          <w:sz w:val="28"/>
+          <w:szCs w:val="28"/>
+        </w:rPr>
+        <w:t>ies and to solve problems you have never solved before</w:t>
+      </w:r>
+      <w:r>
+        <w:rPr>
+          <w:sz w:val="28"/>
+          <w:szCs w:val="28"/>
+        </w:rPr>
+        <w:t>. For this module I was assigned the Structures project as a part of the topic choice of robotics and manufacturing topic I have an interest in. The project objective is defined below:</w:t>
       </w:r>
     </w:p>
     <w:p>
@@ -188,6 +224,7 @@
           <w:color w:val="4A4A4A"/>
           <w:sz w:val="28"/>
           <w:szCs w:val="28"/>
+          <w:u w:val="single"/>
         </w:rPr>
       </w:pPr>
       <w:r>
@@ -196,6 +233,7 @@
           <w:color w:val="4A4A4A"/>
           <w:sz w:val="28"/>
           <w:szCs w:val="28"/>
+          <w:u w:val="single"/>
         </w:rPr>
         <w:t>Three.js and ammo.js</w:t>
       </w:r>
@@ -226,7 +264,35 @@
           <w:sz w:val="28"/>
           <w:szCs w:val="28"/>
         </w:rPr>
-        <w:t>libraries three.js</w:t>
+        <w:t>libraries</w:t>
+      </w:r>
+      <w:r>
+        <w:rPr>
+          <w:sz w:val="28"/>
+          <w:szCs w:val="28"/>
+        </w:rPr>
+        <w:t>;</w:t>
+      </w:r>
+      <w:r>
+        <w:rPr>
+          <w:sz w:val="28"/>
+          <w:szCs w:val="28"/>
+        </w:rPr>
+        <w:t xml:space="preserve"> </w:t>
+      </w:r>
+      <w:r>
+        <w:rPr>
+          <w:sz w:val="28"/>
+          <w:szCs w:val="28"/>
+        </w:rPr>
+        <w:t>T</w:t>
+      </w:r>
+      <w:r>
+        <w:rPr>
+          <w:sz w:val="28"/>
+          <w:szCs w:val="28"/>
+        </w:rPr>
+        <w:t>hree.js</w:t>
       </w:r>
       <w:r>
         <w:rPr>
@@ -254,7 +320,21 @@
           <w:sz w:val="28"/>
           <w:szCs w:val="28"/>
         </w:rPr>
-        <w:t xml:space="preserve"> be used in conjunction to display objects that I want to simulate and show how they are </w:t>
+        <w:t xml:space="preserve"> be used in conjunction to display </w:t>
+      </w:r>
+      <w:r>
+        <w:rPr>
+          <w:sz w:val="28"/>
+          <w:szCs w:val="28"/>
+        </w:rPr>
+        <w:t>bodies I</w:t>
+      </w:r>
+      <w:r>
+        <w:rPr>
+          <w:sz w:val="28"/>
+          <w:szCs w:val="28"/>
+        </w:rPr>
+        <w:t xml:space="preserve"> want to simulate and show how they are </w:t>
       </w:r>
       <w:r>
         <w:rPr>
@@ -356,15 +436,13 @@
         </w:rPr>
         <w:t xml:space="preserve">o learn this language I followed a </w:t>
       </w:r>
-      <w:proofErr w:type="spellStart"/>
-      <w:r>
-        <w:rPr>
-          <w:sz w:val="28"/>
-          <w:szCs w:val="28"/>
-        </w:rPr>
-        <w:t>youtube</w:t>
-      </w:r>
-      <w:proofErr w:type="spellEnd"/>
+      <w:r>
+        <w:rPr>
+          <w:sz w:val="28"/>
+          <w:szCs w:val="28"/>
+        </w:rPr>
+        <w:t>YouTube</w:t>
+      </w:r>
       <w:r>
         <w:rPr>
           <w:sz w:val="28"/>
@@ -372,15 +450,13 @@
         </w:rPr>
         <w:t xml:space="preserve"> series created by a popular </w:t>
       </w:r>
-      <w:proofErr w:type="spellStart"/>
-      <w:r>
-        <w:rPr>
-          <w:sz w:val="28"/>
-          <w:szCs w:val="28"/>
-        </w:rPr>
-        <w:t>youtube</w:t>
-      </w:r>
-      <w:proofErr w:type="spellEnd"/>
+      <w:r>
+        <w:rPr>
+          <w:sz w:val="28"/>
+          <w:szCs w:val="28"/>
+        </w:rPr>
+        <w:t>YouTube</w:t>
+      </w:r>
       <w:r>
         <w:rPr>
           <w:sz w:val="28"/>
@@ -388,7 +464,7 @@
         </w:rPr>
         <w:t xml:space="preserve"> called mosh </w:t>
       </w:r>
-      <w:hyperlink r:id="rId4" w:history="1">
+      <w:hyperlink r:id="rId5" w:history="1">
         <w:r>
           <w:rPr>
             <w:rStyle w:val="Hyperlink"/>
@@ -405,15 +481,13 @@
         </w:rPr>
         <w:t xml:space="preserve">, This tutorial not only got me set up on the basics of </w:t>
       </w:r>
-      <w:proofErr w:type="spellStart"/>
-      <w:r>
-        <w:rPr>
-          <w:sz w:val="28"/>
-          <w:szCs w:val="28"/>
-        </w:rPr>
-        <w:t>javascript</w:t>
-      </w:r>
-      <w:proofErr w:type="spellEnd"/>
+      <w:r>
+        <w:rPr>
+          <w:sz w:val="28"/>
+          <w:szCs w:val="28"/>
+        </w:rPr>
+        <w:t>JavaScript</w:t>
+      </w:r>
       <w:r>
         <w:rPr>
           <w:sz w:val="28"/>
@@ -421,15 +495,13 @@
         </w:rPr>
         <w:t xml:space="preserve"> like for loops, if statements and creating </w:t>
       </w:r>
-      <w:proofErr w:type="spellStart"/>
-      <w:r>
-        <w:rPr>
-          <w:sz w:val="28"/>
-          <w:szCs w:val="28"/>
-        </w:rPr>
-        <w:t>oejctect</w:t>
-      </w:r>
-      <w:proofErr w:type="spellEnd"/>
+      <w:r>
+        <w:rPr>
+          <w:sz w:val="28"/>
+          <w:szCs w:val="28"/>
+        </w:rPr>
+        <w:t>objects</w:t>
+      </w:r>
       <w:r>
         <w:rPr>
           <w:sz w:val="28"/>
@@ -467,15 +539,13 @@
         </w:rPr>
         <w:t xml:space="preserve"> because of my experience in other programming languages similar to </w:t>
       </w:r>
-      <w:proofErr w:type="spellStart"/>
-      <w:r>
-        <w:rPr>
-          <w:sz w:val="28"/>
-          <w:szCs w:val="28"/>
-        </w:rPr>
-        <w:t>javascript</w:t>
-      </w:r>
-      <w:proofErr w:type="spellEnd"/>
+      <w:r>
+        <w:rPr>
+          <w:sz w:val="28"/>
+          <w:szCs w:val="28"/>
+        </w:rPr>
+        <w:t>JavaScript</w:t>
+      </w:r>
       <w:r>
         <w:rPr>
           <w:sz w:val="28"/>
@@ -496,6 +566,7 @@
           <w:sz w:val="28"/>
           <w:szCs w:val="28"/>
         </w:rPr>
+        <w:lastRenderedPageBreak/>
         <w:t>however</w:t>
       </w:r>
       <w:proofErr w:type="gramEnd"/>
@@ -513,29 +584,19 @@
         </w:rPr>
         <w:t xml:space="preserve">the </w:t>
       </w:r>
-      <w:proofErr w:type="spellStart"/>
-      <w:r>
-        <w:rPr>
-          <w:sz w:val="28"/>
-          <w:szCs w:val="28"/>
-        </w:rPr>
-        <w:t>javascript</w:t>
-      </w:r>
-      <w:proofErr w:type="spellEnd"/>
-      <w:r>
-        <w:rPr>
-          <w:sz w:val="28"/>
-          <w:szCs w:val="28"/>
-        </w:rPr>
-        <w:t xml:space="preserve"> is a little </w:t>
-      </w:r>
-      <w:r>
-        <w:rPr>
-          <w:sz w:val="28"/>
-          <w:szCs w:val="28"/>
-        </w:rPr>
-        <w:lastRenderedPageBreak/>
-        <w:t xml:space="preserve">harder than showed in the </w:t>
+      <w:r>
+        <w:rPr>
+          <w:sz w:val="28"/>
+          <w:szCs w:val="28"/>
+        </w:rPr>
+        <w:t>JavaScript</w:t>
+      </w:r>
+      <w:r>
+        <w:rPr>
+          <w:sz w:val="28"/>
+          <w:szCs w:val="28"/>
+        </w:rPr>
+        <w:t xml:space="preserve"> is a little harder than showed in the </w:t>
       </w:r>
       <w:r>
         <w:rPr>
@@ -616,7 +677,7 @@
         </w:rPr>
         <w:t xml:space="preserve"> After getting comfortable with both JavaScript and visual studio code I had to move onto the next step learning three.js luckily three.js is a widely used library with many examples and tutorials ( </w:t>
       </w:r>
-      <w:hyperlink r:id="rId5" w:history="1">
+      <w:hyperlink r:id="rId6" w:history="1">
         <w:r>
           <w:rPr>
             <w:rStyle w:val="Hyperlink"/>
@@ -633,39 +694,21 @@
         </w:rPr>
         <w:t xml:space="preserve"> ) which I made use of. For me I have a preference for learning from </w:t>
       </w:r>
-      <w:proofErr w:type="spellStart"/>
-      <w:r>
-        <w:rPr>
-          <w:sz w:val="28"/>
-          <w:szCs w:val="28"/>
-        </w:rPr>
-        <w:t>youtube</w:t>
-      </w:r>
-      <w:proofErr w:type="spellEnd"/>
-      <w:r>
-        <w:rPr>
-          <w:sz w:val="28"/>
-          <w:szCs w:val="28"/>
-        </w:rPr>
-        <w:t xml:space="preserve"> </w:t>
-      </w:r>
-      <w:proofErr w:type="gramStart"/>
-      <w:r>
-        <w:rPr>
-          <w:sz w:val="28"/>
-          <w:szCs w:val="28"/>
-        </w:rPr>
-        <w:t>tutorials</w:t>
-      </w:r>
-      <w:proofErr w:type="gramEnd"/>
-      <w:r>
-        <w:rPr>
-          <w:sz w:val="28"/>
-          <w:szCs w:val="28"/>
-        </w:rPr>
-        <w:t xml:space="preserve"> so I found ( </w:t>
-      </w:r>
-      <w:hyperlink r:id="rId6" w:history="1">
+      <w:r>
+        <w:rPr>
+          <w:sz w:val="28"/>
+          <w:szCs w:val="28"/>
+        </w:rPr>
+        <w:t>YouTube</w:t>
+      </w:r>
+      <w:r>
+        <w:rPr>
+          <w:sz w:val="28"/>
+          <w:szCs w:val="28"/>
+        </w:rPr>
+        <w:t xml:space="preserve"> tutorials so I found ( </w:t>
+      </w:r>
+      <w:hyperlink r:id="rId7" w:history="1">
         <w:r>
           <w:rPr>
             <w:rStyle w:val="Hyperlink"/>
@@ -682,6 +725,57 @@
         </w:rPr>
         <w:t xml:space="preserve"> )</w:t>
       </w:r>
+      <w:r>
+        <w:rPr>
+          <w:sz w:val="28"/>
+          <w:szCs w:val="28"/>
+        </w:rPr>
+        <w:t xml:space="preserve"> this library was easy to get used to for this reasons I created some examples like creating blocks and so on. The next step I then moved onto learning </w:t>
+      </w:r>
+      <w:r>
+        <w:rPr>
+          <w:sz w:val="28"/>
+          <w:szCs w:val="28"/>
+        </w:rPr>
+        <w:t xml:space="preserve">the </w:t>
+      </w:r>
+      <w:r>
+        <w:rPr>
+          <w:sz w:val="28"/>
+          <w:szCs w:val="28"/>
+        </w:rPr>
+        <w:t>ammo.js</w:t>
+      </w:r>
+      <w:r>
+        <w:rPr>
+          <w:sz w:val="28"/>
+          <w:szCs w:val="28"/>
+        </w:rPr>
+        <w:t xml:space="preserve"> library the issue I found with ammo.js is that unlike three.js there is hardly any documentation examples and tutorials to use I struggled at first and found it overwhelming but through my searching I found a good tutorial which covered the basic </w:t>
+      </w:r>
+      <w:proofErr w:type="gramStart"/>
+      <w:r>
+        <w:rPr>
+          <w:sz w:val="28"/>
+          <w:szCs w:val="28"/>
+        </w:rPr>
+        <w:t>really well</w:t>
+      </w:r>
+      <w:proofErr w:type="gramEnd"/>
+      <w:r>
+        <w:rPr>
+          <w:sz w:val="28"/>
+          <w:szCs w:val="28"/>
+        </w:rPr>
+        <w:t xml:space="preserve"> of ammo.js constraints, objects, collision detection. </w:t>
+      </w:r>
+      <w:r>
+        <w:rPr>
+          <w:sz w:val="28"/>
+          <w:szCs w:val="28"/>
+        </w:rPr>
+        <w:t xml:space="preserve"> </w:t>
+      </w:r>
     </w:p>
     <w:p>
       <w:pPr>
@@ -705,14 +799,12 @@
         <w:rPr>
           <w:sz w:val="28"/>
           <w:szCs w:val="28"/>
-          <w:u w:val="single"/>
-        </w:rPr>
-      </w:pPr>
-      <w:r>
-        <w:rPr>
-          <w:sz w:val="28"/>
-          <w:szCs w:val="28"/>
-          <w:u w:val="single"/>
+        </w:rPr>
+      </w:pPr>
+      <w:r>
+        <w:rPr>
+          <w:sz w:val="28"/>
+          <w:szCs w:val="28"/>
         </w:rPr>
         <w:t>During my learning experience I covered some basic concepts of ammo.js which were the fundamentals of which my project would be based</w:t>
       </w:r>
@@ -720,61 +812,150 @@
         <w:rPr>
           <w:sz w:val="28"/>
           <w:szCs w:val="28"/>
-          <w:u w:val="single"/>
-        </w:rPr>
-        <w:t xml:space="preserve"> for each of these concepts I created sample projects which I have added to a public </w:t>
-      </w:r>
-      <w:proofErr w:type="spellStart"/>
-      <w:r>
-        <w:rPr>
-          <w:sz w:val="28"/>
-          <w:szCs w:val="28"/>
-          <w:u w:val="single"/>
-        </w:rPr>
-        <w:t>github</w:t>
-      </w:r>
-      <w:proofErr w:type="spellEnd"/>
-      <w:r>
-        <w:rPr>
-          <w:sz w:val="28"/>
-          <w:szCs w:val="28"/>
-          <w:u w:val="single"/>
+        </w:rPr>
+        <w:t xml:space="preserve"> for each of these concepts I created sample projects which I have </w:t>
+      </w:r>
+      <w:r>
+        <w:rPr>
+          <w:sz w:val="28"/>
+          <w:szCs w:val="28"/>
+        </w:rPr>
+        <w:t xml:space="preserve">published </w:t>
+      </w:r>
+      <w:r>
+        <w:rPr>
+          <w:sz w:val="28"/>
+          <w:szCs w:val="28"/>
+        </w:rPr>
+        <w:t xml:space="preserve">to a public </w:t>
+      </w:r>
+      <w:r>
+        <w:rPr>
+          <w:sz w:val="28"/>
+          <w:szCs w:val="28"/>
+        </w:rPr>
+        <w:t>GitHub</w:t>
+      </w:r>
+      <w:r>
+        <w:rPr>
+          <w:sz w:val="28"/>
+          <w:szCs w:val="28"/>
+        </w:rPr>
+        <w:t xml:space="preserve"> ( </w:t>
+      </w:r>
+      <w:hyperlink r:id="rId8" w:history="1">
+        <w:r>
+          <w:rPr>
+            <w:rStyle w:val="Hyperlink"/>
+            <w:sz w:val="28"/>
+            <w:szCs w:val="28"/>
+          </w:rPr>
+          <w:t>https://github.com/Ryan-McKee2001/three.js-ammo.js-blog-examples</w:t>
+        </w:r>
+      </w:hyperlink>
+      <w:r>
+        <w:rPr>
+          <w:sz w:val="28"/>
+          <w:szCs w:val="28"/>
         </w:rPr>
         <w:t xml:space="preserve"> </w:t>
       </w:r>
+      <w:r>
+        <w:rPr>
+          <w:sz w:val="28"/>
+          <w:szCs w:val="28"/>
+        </w:rPr>
+        <w:t xml:space="preserve">) which you can </w:t>
+      </w:r>
+      <w:r>
+        <w:rPr>
+          <w:sz w:val="28"/>
+          <w:szCs w:val="28"/>
+        </w:rPr>
+        <w:t xml:space="preserve">take and use to help you get </w:t>
+      </w:r>
+      <w:r>
+        <w:rPr>
+          <w:sz w:val="28"/>
+          <w:szCs w:val="28"/>
+        </w:rPr>
+        <w:t>started using</w:t>
+      </w:r>
+      <w:r>
+        <w:rPr>
+          <w:sz w:val="28"/>
+          <w:szCs w:val="28"/>
+        </w:rPr>
+        <w:t xml:space="preserve"> and understanding ammo.js.</w:t>
+      </w:r>
+      <w:r>
+        <w:rPr>
+          <w:sz w:val="28"/>
+          <w:szCs w:val="28"/>
+        </w:rPr>
+        <w:t xml:space="preserve"> </w:t>
+      </w:r>
+    </w:p>
+    <w:p>
+      <w:pPr>
+        <w:rPr>
+          <w:sz w:val="28"/>
+          <w:szCs w:val="28"/>
+        </w:rPr>
+      </w:pPr>
+      <w:r>
+        <w:rPr>
+          <w:sz w:val="28"/>
+          <w:szCs w:val="28"/>
+        </w:rPr>
+        <w:t>Vectors</w:t>
+      </w:r>
+    </w:p>
+    <w:p>
+      <w:pPr>
+        <w:rPr>
+          <w:sz w:val="28"/>
+          <w:szCs w:val="28"/>
+        </w:rPr>
+      </w:pPr>
+      <w:r>
+        <w:rPr>
+          <w:sz w:val="28"/>
+          <w:szCs w:val="28"/>
+        </w:rPr>
+        <w:t xml:space="preserve">Vectors are an important concept to understand when working with three.js and ammo.js. Vector is defined in physics/ mathematics as a quantity having direction and magnitude which represents the one point in relation to another. When using html there is a </w:t>
+      </w:r>
       <w:proofErr w:type="gramStart"/>
       <w:r>
         <w:rPr>
           <w:sz w:val="28"/>
           <w:szCs w:val="28"/>
-          <w:u w:val="single"/>
-        </w:rPr>
-        <w:t>( )</w:t>
+        </w:rPr>
+        <w:t>struct</w:t>
       </w:r>
       <w:proofErr w:type="gramEnd"/>
       <w:r>
         <w:rPr>
           <w:sz w:val="28"/>
           <w:szCs w:val="28"/>
-          <w:u w:val="single"/>
-        </w:rPr>
-        <w:t xml:space="preserve"> which you can </w:t>
-      </w:r>
-      <w:r>
-        <w:rPr>
-          <w:sz w:val="28"/>
-          <w:szCs w:val="28"/>
-          <w:u w:val="single"/>
-        </w:rPr>
-        <w:t>take and use to help you get used to using and understanding ammo.js.</w:t>
-      </w:r>
-      <w:r>
-        <w:rPr>
-          <w:sz w:val="28"/>
-          <w:szCs w:val="28"/>
-          <w:u w:val="single"/>
-        </w:rPr>
-        <w:t xml:space="preserve"> </w:t>
+        </w:rPr>
+        <w:t xml:space="preserve"> we use called vector3 which will be commonly used throughout the course of my project. Vector 3 commonly references the </w:t>
+      </w:r>
+      <w:proofErr w:type="gramStart"/>
+      <w:r>
+        <w:rPr>
+          <w:sz w:val="28"/>
+          <w:szCs w:val="28"/>
+        </w:rPr>
+        <w:t>X,Y</w:t>
+      </w:r>
+      <w:proofErr w:type="gramEnd"/>
+      <w:r>
+        <w:rPr>
+          <w:sz w:val="28"/>
+          <w:szCs w:val="28"/>
+        </w:rPr>
+        <w:t xml:space="preserve">,Z positions of an object. It can be also used for detecting direction as well as rotation. </w:t>
       </w:r>
     </w:p>
     <w:p>
@@ -799,6 +980,281 @@
         <w:rPr>
           <w:sz w:val="28"/>
           <w:szCs w:val="28"/>
+        </w:rPr>
+      </w:pPr>
+      <w:r>
+        <w:rPr>
+          <w:sz w:val="28"/>
+          <w:szCs w:val="28"/>
+        </w:rPr>
+        <w:lastRenderedPageBreak/>
+        <w:t xml:space="preserve">There are three types of rigid bodies and many body shapes </w:t>
+      </w:r>
+      <w:r>
+        <w:rPr>
+          <w:sz w:val="28"/>
+          <w:szCs w:val="28"/>
+        </w:rPr>
+        <w:t>can be implemented in ammo.js</w:t>
+      </w:r>
+      <w:r>
+        <w:rPr>
+          <w:sz w:val="28"/>
+          <w:szCs w:val="28"/>
+        </w:rPr>
+        <w:t>. The three types of ammo.js bodies are:</w:t>
+      </w:r>
+    </w:p>
+    <w:p>
+      <w:pPr>
+        <w:pStyle w:val="ListParagraph"/>
+        <w:numPr>
+          <w:ilvl w:val="0"/>
+          <w:numId w:val="1"/>
+        </w:numPr>
+        <w:rPr>
+          <w:sz w:val="28"/>
+          <w:szCs w:val="28"/>
+        </w:rPr>
+      </w:pPr>
+      <w:r>
+        <w:rPr>
+          <w:sz w:val="28"/>
+          <w:szCs w:val="28"/>
+          <w:u w:val="single"/>
+        </w:rPr>
+        <w:t>Static Rigid bodies</w:t>
+      </w:r>
+      <w:r>
+        <w:rPr>
+          <w:sz w:val="28"/>
+          <w:szCs w:val="28"/>
+        </w:rPr>
+        <w:t xml:space="preserve"> – These bodies have a fixed position throughout the physics simulation and cannot be moved.</w:t>
+      </w:r>
+    </w:p>
+    <w:p>
+      <w:pPr>
+        <w:pStyle w:val="ListParagraph"/>
+        <w:numPr>
+          <w:ilvl w:val="0"/>
+          <w:numId w:val="1"/>
+        </w:numPr>
+        <w:rPr>
+          <w:sz w:val="28"/>
+          <w:szCs w:val="28"/>
+        </w:rPr>
+      </w:pPr>
+      <w:r>
+        <w:rPr>
+          <w:sz w:val="28"/>
+          <w:szCs w:val="28"/>
+          <w:u w:val="single"/>
+        </w:rPr>
+        <w:t>Kinematic Rigid bodies</w:t>
+      </w:r>
+      <w:r>
+        <w:rPr>
+          <w:sz w:val="28"/>
+          <w:szCs w:val="28"/>
+        </w:rPr>
+        <w:t xml:space="preserve"> – These bodies are not affected by the physics of the Ammo.js world but are can be animated during the physics simulation.</w:t>
+      </w:r>
+    </w:p>
+    <w:p>
+      <w:pPr>
+        <w:pStyle w:val="ListParagraph"/>
+        <w:numPr>
+          <w:ilvl w:val="0"/>
+          <w:numId w:val="1"/>
+        </w:numPr>
+        <w:rPr>
+          <w:sz w:val="28"/>
+          <w:szCs w:val="28"/>
+        </w:rPr>
+      </w:pPr>
+      <w:r>
+        <w:rPr>
+          <w:sz w:val="28"/>
+          <w:szCs w:val="28"/>
+          <w:u w:val="single"/>
+        </w:rPr>
+        <w:t>Dynamic rigid bodies</w:t>
+      </w:r>
+      <w:r>
+        <w:rPr>
+          <w:sz w:val="28"/>
+          <w:szCs w:val="28"/>
+        </w:rPr>
+        <w:t xml:space="preserve"> – These are the most intensive rigid body type in ammo.js, these bodies are fully affected by the physics of the world.</w:t>
+      </w:r>
+    </w:p>
+    <w:p>
+      <w:pPr>
+        <w:rPr>
+          <w:sz w:val="28"/>
+          <w:szCs w:val="28"/>
+        </w:rPr>
+      </w:pPr>
+      <w:r>
+        <w:rPr>
+          <w:sz w:val="28"/>
+          <w:szCs w:val="28"/>
+        </w:rPr>
+        <w:t xml:space="preserve">Now we will show examples of each of these body types in code and how they </w:t>
+      </w:r>
+      <w:proofErr w:type="gramStart"/>
+      <w:r>
+        <w:rPr>
+          <w:sz w:val="28"/>
+          <w:szCs w:val="28"/>
+        </w:rPr>
+        <w:t>work</w:t>
+      </w:r>
+      <w:proofErr w:type="gramEnd"/>
+    </w:p>
+    <w:p>
+      <w:pPr>
+        <w:rPr>
+          <w:sz w:val="28"/>
+          <w:szCs w:val="28"/>
+          <w:u w:val="single"/>
+        </w:rPr>
+      </w:pPr>
+      <w:r>
+        <w:rPr>
+          <w:sz w:val="28"/>
+          <w:szCs w:val="28"/>
+          <w:u w:val="single"/>
+        </w:rPr>
+        <w:t>Static rigid bodies</w:t>
+      </w:r>
+    </w:p>
+    <w:p>
+      <w:pPr>
+        <w:rPr>
+          <w:sz w:val="28"/>
+          <w:szCs w:val="28"/>
+        </w:rPr>
+      </w:pPr>
+      <w:r>
+        <w:rPr>
+          <w:sz w:val="28"/>
+          <w:szCs w:val="28"/>
+        </w:rPr>
+        <w:t xml:space="preserve">Static rigid bodies are defined similarly to how we would define a dynamic or Kinematic rigid body the difference when creating this body is that we set the mass to 0, This makes the body unmovable in the simulation and therefore static as well as this because it is static we do not need to add it to the rigid bodies array we typically define at the start of the script as we will not be moving this object throughout the physics simulation so we will not need to update the three.js representation of this static body in the animation loop. In this example we create a static body as </w:t>
+      </w:r>
+      <w:r>
+        <w:rPr>
+          <w:sz w:val="28"/>
+          <w:szCs w:val="28"/>
+        </w:rPr>
+        <w:t>a</w:t>
+      </w:r>
+      <w:r>
+        <w:rPr>
+          <w:sz w:val="28"/>
+          <w:szCs w:val="28"/>
+        </w:rPr>
+        <w:t xml:space="preserve"> cube object which will be used as the plane for the world to be based.</w:t>
+      </w:r>
+    </w:p>
+    <w:p>
+      <w:pPr>
+        <w:rPr>
+          <w:sz w:val="28"/>
+          <w:szCs w:val="28"/>
+          <w:u w:val="single"/>
+        </w:rPr>
+      </w:pPr>
+      <w:r>
+        <w:rPr>
+          <w:sz w:val="28"/>
+          <w:szCs w:val="28"/>
+          <w:u w:val="single"/>
+        </w:rPr>
+        <w:t>Kinematic Rigid bodies</w:t>
+      </w:r>
+    </w:p>
+    <w:p>
+      <w:pPr>
+        <w:rPr>
+          <w:sz w:val="28"/>
+          <w:szCs w:val="28"/>
+        </w:rPr>
+      </w:pPr>
+      <w:r>
+        <w:rPr>
+          <w:sz w:val="28"/>
+          <w:szCs w:val="28"/>
+        </w:rPr>
+        <w:t>This body has a mass of 0 however, we add it to the rigid bodies array as we will be updating its position in the physics world thus also updating the three.js representation in the render loop.</w:t>
+      </w:r>
+      <w:r>
+        <w:rPr>
+          <w:sz w:val="28"/>
+          <w:szCs w:val="28"/>
+        </w:rPr>
+        <w:t xml:space="preserve"> For this </w:t>
+      </w:r>
+      <w:r>
+        <w:rPr>
+          <w:sz w:val="28"/>
+          <w:szCs w:val="28"/>
+        </w:rPr>
+        <w:t>example,</w:t>
+      </w:r>
+      <w:r>
+        <w:rPr>
+          <w:sz w:val="28"/>
+          <w:szCs w:val="28"/>
+        </w:rPr>
+        <w:t xml:space="preserve"> I animated </w:t>
+      </w:r>
+      <w:r>
+        <w:rPr>
+          <w:sz w:val="28"/>
+          <w:szCs w:val="28"/>
+        </w:rPr>
+        <w:t xml:space="preserve">the body by just changing its z position by +0.03 for 10 frames then updating the blocks position by +0.03 on the x for another 10 frames repeating this process </w:t>
+      </w:r>
+      <w:r>
+        <w:rPr>
+          <w:sz w:val="28"/>
+          <w:szCs w:val="28"/>
+        </w:rPr>
+        <w:t xml:space="preserve">but with -0.03 for 10 frames on the z and x positions. There are many other things you could do like animate the block when a key is pressed by the user and so </w:t>
+      </w:r>
+      <w:proofErr w:type="gramStart"/>
+      <w:r>
+        <w:rPr>
+          <w:sz w:val="28"/>
+          <w:szCs w:val="28"/>
+        </w:rPr>
+        <w:t>on</w:t>
+      </w:r>
+      <w:proofErr w:type="gramEnd"/>
+      <w:r>
+        <w:rPr>
+          <w:sz w:val="28"/>
+          <w:szCs w:val="28"/>
+        </w:rPr>
+        <w:t xml:space="preserve"> but I will not be covering that here.</w:t>
+      </w:r>
+    </w:p>
+    <w:p>
+      <w:pPr>
+        <w:rPr>
+          <w:sz w:val="28"/>
+          <w:szCs w:val="28"/>
+        </w:rPr>
+      </w:pPr>
+    </w:p>
+    <w:p>
+      <w:pPr>
+        <w:rPr>
+          <w:sz w:val="28"/>
+          <w:szCs w:val="28"/>
           <w:u w:val="single"/>
         </w:rPr>
       </w:pPr>
@@ -826,6 +1282,24 @@
           <w:u w:val="single"/>
         </w:rPr>
         <w:t>Constraints</w:t>
+      </w:r>
+    </w:p>
+    <w:p>
+      <w:pPr>
+        <w:rPr>
+          <w:sz w:val="28"/>
+          <w:szCs w:val="28"/>
+          <w:u w:val="single"/>
+        </w:rPr>
+      </w:pPr>
+      <w:r>
+        <w:rPr>
+          <w:sz w:val="28"/>
+          <w:szCs w:val="28"/>
+          <w:u w:val="single"/>
+        </w:rPr>
+        <w:lastRenderedPageBreak/>
+        <w:t>Collision detection</w:t>
       </w:r>
     </w:p>
     <w:p>
@@ -1014,7 +1488,6 @@
           <w:sz w:val="28"/>
           <w:szCs w:val="28"/>
         </w:rPr>
-        <w:lastRenderedPageBreak/>
         <w:t xml:space="preserve">When I was deciding how I should make the </w:t>
       </w:r>
       <w:proofErr w:type="spellStart"/>
@@ -1271,7 +1744,6 @@
           <w:sz w:val="28"/>
           <w:szCs w:val="28"/>
         </w:rPr>
-        <w:lastRenderedPageBreak/>
         <w:t xml:space="preserve">                               0000 = 0 therefore the two objects collide</w:t>
       </w:r>
     </w:p>
@@ -1474,7 +1946,17 @@
           <w:sz w:val="28"/>
           <w:szCs w:val="28"/>
         </w:rPr>
-        <w:t xml:space="preserve"> I have found that it is more important that I learn and document how to use ammo.js as it has so little documentation causing the library to be </w:t>
+        <w:t xml:space="preserve"> I have found that it is more important that I learn and </w:t>
+      </w:r>
+      <w:r>
+        <w:rPr>
+          <w:b/>
+          <w:bCs/>
+          <w:sz w:val="28"/>
+          <w:szCs w:val="28"/>
+        </w:rPr>
+        <w:lastRenderedPageBreak/>
+        <w:t xml:space="preserve">document how to use ammo.js as it has so little documentation causing the library to be </w:t>
       </w:r>
       <w:proofErr w:type="gramStart"/>
       <w:r>
@@ -1544,6 +2026,126 @@
     </w:sectPr>
   </w:body>
 </w:document>
+</file>
+
+<file path=word/numbering.xml><?xml version="1.0" encoding="utf-8"?>
+<w:numbering xmlns:wpc="http://schemas.microsoft.com/office/word/2010/wordprocessingCanvas" xmlns:cx="http://schemas.microsoft.com/office/drawing/2014/chartex" xmlns:cx1="http://schemas.microsoft.com/office/drawing/2015/9/8/chartex" xmlns:cx2="http://schemas.microsoft.com/office/drawing/2015/10/21/chartex" xmlns:cx3="http://schemas.microsoft.com/office/drawing/2016/5/9/chartex" xmlns:cx4="http://schemas.microsoft.com/office/drawing/2016/5/10/chartex" xmlns:cx5="http://schemas.microsoft.com/office/drawing/2016/5/11/chartex" xmlns:cx6="http://schemas.microsoft.com/office/drawing/2016/5/12/chartex" xmlns:cx7="http://schemas.microsoft.com/office/drawing/2016/5/13/chartex" xmlns:cx8="http://schemas.microsoft.com/office/drawing/2016/5/14/chartex" xmlns:mc="http://schemas.openxmlformats.org/markup-compatibility/2006" xmlns:aink="http://schemas.microsoft.com/office/drawing/2016/ink" xmlns:am3d="http://schemas.microsoft.com/office/drawing/2017/model3d" xmlns:o="urn:schemas-microsoft-com:office:office" xmlns:r="http://schemas.openxmlformats.org/officeDocument/2006/relationships" xmlns:m="http://schemas.openxmlformats.org/officeDocument/2006/math" xmlns:v="urn:schemas-microsoft-com:vml" xmlns:wp14="http://schemas.microsoft.com/office/word/2010/wordprocessingDrawing" xmlns:wp="http://schemas.openxmlformats.org/drawingml/2006/wordprocessingDrawing" xmlns:w10="urn:schemas-microsoft-com:office:word" xmlns:w="http://schemas.openxmlformats.org/wordprocessingml/2006/main" xmlns:w14="http://schemas.microsoft.com/office/word/2010/wordml" xmlns:w15="http://schemas.microsoft.com/office/word/2012/wordml" xmlns:w16cex="http://schemas.microsoft.com/office/word/2018/wordml/cex" xmlns:w16cid="http://schemas.microsoft.com/office/word/2016/wordml/cid" xmlns:w16="http://schemas.microsoft.com/office/word/2018/wordml" xmlns:w16se="http://schemas.microsoft.com/office/word/2015/wordml/symex" xmlns:wpg="http://schemas.microsoft.com/office/word/2010/wordprocessingGroup" xmlns:wpi="http://schemas.microsoft.com/office/word/2010/wordprocessingInk" xmlns:wne="http://schemas.microsoft.com/office/word/2006/wordml" xmlns:wps="http://schemas.microsoft.com/office/word/2010/wordprocessingShape" mc:Ignorable="w14 w15 w16se w16cid w16 w16cex wp14">
+  <w:abstractNum w:abstractNumId="0" w15:restartNumberingAfterBreak="0">
+    <w:nsid w:val="2F7A0B21"/>
+    <w:multiLevelType w:val="hybridMultilevel"/>
+    <w:tmpl w:val="2AC88D38"/>
+    <w:lvl w:ilvl="0" w:tplc="1B5607EC">
+      <w:numFmt w:val="bullet"/>
+      <w:lvlText w:val="-"/>
+      <w:lvlJc w:val="left"/>
+      <w:pPr>
+        <w:ind w:left="720" w:hanging="360"/>
+      </w:pPr>
+      <w:rPr>
+        <w:rFonts w:ascii="Calibri" w:eastAsiaTheme="minorHAnsi" w:hAnsi="Calibri" w:cs="Calibri" w:hint="default"/>
+      </w:rPr>
+    </w:lvl>
+    <w:lvl w:ilvl="1" w:tplc="08090003" w:tentative="1">
+      <w:start w:val="1"/>
+      <w:numFmt w:val="bullet"/>
+      <w:lvlText w:val="o"/>
+      <w:lvlJc w:val="left"/>
+      <w:pPr>
+        <w:ind w:left="1440" w:hanging="360"/>
+      </w:pPr>
+      <w:rPr>
+        <w:rFonts w:ascii="Courier New" w:hAnsi="Courier New" w:cs="Courier New" w:hint="default"/>
+      </w:rPr>
+    </w:lvl>
+    <w:lvl w:ilvl="2" w:tplc="08090005" w:tentative="1">
+      <w:start w:val="1"/>
+      <w:numFmt w:val="bullet"/>
+      <w:lvlText w:val=""/>
+      <w:lvlJc w:val="left"/>
+      <w:pPr>
+        <w:ind w:left="2160" w:hanging="360"/>
+      </w:pPr>
+      <w:rPr>
+        <w:rFonts w:ascii="Wingdings" w:hAnsi="Wingdings" w:hint="default"/>
+      </w:rPr>
+    </w:lvl>
+    <w:lvl w:ilvl="3" w:tplc="08090001" w:tentative="1">
+      <w:start w:val="1"/>
+      <w:numFmt w:val="bullet"/>
+      <w:lvlText w:val=""/>
+      <w:lvlJc w:val="left"/>
+      <w:pPr>
+        <w:ind w:left="2880" w:hanging="360"/>
+      </w:pPr>
+      <w:rPr>
+        <w:rFonts w:ascii="Symbol" w:hAnsi="Symbol" w:hint="default"/>
+      </w:rPr>
+    </w:lvl>
+    <w:lvl w:ilvl="4" w:tplc="08090003" w:tentative="1">
+      <w:start w:val="1"/>
+      <w:numFmt w:val="bullet"/>
+      <w:lvlText w:val="o"/>
+      <w:lvlJc w:val="left"/>
+      <w:pPr>
+        <w:ind w:left="3600" w:hanging="360"/>
+      </w:pPr>
+      <w:rPr>
+        <w:rFonts w:ascii="Courier New" w:hAnsi="Courier New" w:cs="Courier New" w:hint="default"/>
+      </w:rPr>
+    </w:lvl>
+    <w:lvl w:ilvl="5" w:tplc="08090005" w:tentative="1">
+      <w:start w:val="1"/>
+      <w:numFmt w:val="bullet"/>
+      <w:lvlText w:val=""/>
+      <w:lvlJc w:val="left"/>
+      <w:pPr>
+        <w:ind w:left="4320" w:hanging="360"/>
+      </w:pPr>
+      <w:rPr>
+        <w:rFonts w:ascii="Wingdings" w:hAnsi="Wingdings" w:hint="default"/>
+      </w:rPr>
+    </w:lvl>
+    <w:lvl w:ilvl="6" w:tplc="08090001" w:tentative="1">
+      <w:start w:val="1"/>
+      <w:numFmt w:val="bullet"/>
+      <w:lvlText w:val=""/>
+      <w:lvlJc w:val="left"/>
+      <w:pPr>
+        <w:ind w:left="5040" w:hanging="360"/>
+      </w:pPr>
+      <w:rPr>
+        <w:rFonts w:ascii="Symbol" w:hAnsi="Symbol" w:hint="default"/>
+      </w:rPr>
+    </w:lvl>
+    <w:lvl w:ilvl="7" w:tplc="08090003" w:tentative="1">
+      <w:start w:val="1"/>
+      <w:numFmt w:val="bullet"/>
+      <w:lvlText w:val="o"/>
+      <w:lvlJc w:val="left"/>
+      <w:pPr>
+        <w:ind w:left="5760" w:hanging="360"/>
+      </w:pPr>
+      <w:rPr>
+        <w:rFonts w:ascii="Courier New" w:hAnsi="Courier New" w:cs="Courier New" w:hint="default"/>
+      </w:rPr>
+    </w:lvl>
+    <w:lvl w:ilvl="8" w:tplc="08090005" w:tentative="1">
+      <w:start w:val="1"/>
+      <w:numFmt w:val="bullet"/>
+      <w:lvlText w:val=""/>
+      <w:lvlJc w:val="left"/>
+      <w:pPr>
+        <w:ind w:left="6480" w:hanging="360"/>
+      </w:pPr>
+      <w:rPr>
+        <w:rFonts w:ascii="Wingdings" w:hAnsi="Wingdings" w:hint="default"/>
+      </w:rPr>
+    </w:lvl>
+  </w:abstractNum>
+  <w:num w:numId="1">
+    <w:abstractNumId w:val="0"/>
+  </w:num>
+</w:numbering>
 </file>
 
 <file path=word/styles.xml><?xml version="1.0" encoding="utf-8"?>
@@ -2012,6 +2614,17 @@
       <w:shd w:val="clear" w:color="auto" w:fill="E1DFDD"/>
     </w:rPr>
   </w:style>
+  <w:style w:type="paragraph" w:styleId="ListParagraph">
+    <w:name w:val="List Paragraph"/>
+    <w:basedOn w:val="Normal"/>
+    <w:uiPriority w:val="34"/>
+    <w:qFormat/>
+    <w:rsid w:val="00242F90"/>
+    <w:pPr>
+      <w:ind w:left="720"/>
+      <w:contextualSpacing/>
+    </w:pPr>
+  </w:style>
 </w:styles>
 </file>
 

</xml_diff>